<commit_message>
Correção na documentação do projeto
</commit_message>
<xml_diff>
--- a/Documentação/Documentação do Projeto.docx
+++ b/Documentação/Documentação do Projeto.docx
@@ -33,6 +33,465 @@
         </w:rPr>
       </w:pPr>
     </w:p>
+    <w:tbl>
+      <w:tblPr>
+        <w:tblW w:w="8033" w:type="dxa"/>
+        <w:tblCellMar>
+          <w:left w:w="70" w:type="dxa"/>
+          <w:right w:w="70" w:type="dxa"/>
+        </w:tblCellMar>
+        <w:tblLook w:val="04A0" w:firstRow="1" w:lastRow="0" w:firstColumn="1" w:lastColumn="0" w:noHBand="0" w:noVBand="1"/>
+      </w:tblPr>
+      <w:tblGrid>
+        <w:gridCol w:w="4491"/>
+        <w:gridCol w:w="3542"/>
+      </w:tblGrid>
+      <w:tr>
+        <w:trPr>
+          <w:trHeight w:val="387"/>
+        </w:trPr>
+        <w:tc>
+          <w:tcPr>
+            <w:tcW w:w="8033" w:type="dxa"/>
+            <w:gridSpan w:val="2"/>
+            <w:tcBorders>
+              <w:top w:val="single" w:sz="8" w:space="0" w:color="auto"/>
+              <w:left w:val="single" w:sz="8" w:space="0" w:color="auto"/>
+              <w:bottom w:val="single" w:sz="4" w:space="0" w:color="auto"/>
+              <w:right w:val="single" w:sz="8" w:space="0" w:color="000000"/>
+            </w:tcBorders>
+            <w:shd w:val="clear" w:color="000000" w:fill="AEAAAA"/>
+            <w:noWrap/>
+            <w:vAlign w:val="bottom"/>
+            <w:hideMark/>
+          </w:tcPr>
+          <w:p>
+            <w:pPr>
+              <w:spacing w:after="0" w:line="240" w:lineRule="auto"/>
+              <w:jc w:val="center"/>
+              <w:rPr>
+                <w:rFonts w:ascii="BankGothic Md BT" w:eastAsia="Times New Roman" w:hAnsi="BankGothic Md BT" w:cs="Calibri"/>
+                <w:b/>
+                <w:bCs/>
+                <w:color w:val="000000"/>
+                <w:sz w:val="28"/>
+                <w:szCs w:val="28"/>
+                <w:lang w:eastAsia="pt-BR"/>
+              </w:rPr>
+            </w:pPr>
+            <w:r>
+              <w:rPr>
+                <w:rFonts w:ascii="BankGothic Md BT" w:eastAsia="Times New Roman" w:hAnsi="BankGothic Md BT" w:cs="Calibri"/>
+                <w:b/>
+                <w:bCs/>
+                <w:color w:val="000000"/>
+                <w:sz w:val="28"/>
+                <w:szCs w:val="28"/>
+                <w:lang w:eastAsia="pt-BR"/>
+              </w:rPr>
+              <w:t>integrantes da equipe</w:t>
+            </w:r>
+          </w:p>
+        </w:tc>
+      </w:tr>
+      <w:tr>
+        <w:trPr>
+          <w:trHeight w:val="387"/>
+        </w:trPr>
+        <w:tc>
+          <w:tcPr>
+            <w:tcW w:w="4491" w:type="dxa"/>
+            <w:tcBorders>
+              <w:top w:val="nil"/>
+              <w:left w:val="single" w:sz="8" w:space="0" w:color="auto"/>
+              <w:bottom w:val="single" w:sz="4" w:space="0" w:color="auto"/>
+              <w:right w:val="single" w:sz="4" w:space="0" w:color="auto"/>
+            </w:tcBorders>
+            <w:shd w:val="clear" w:color="auto" w:fill="auto"/>
+            <w:noWrap/>
+            <w:vAlign w:val="bottom"/>
+            <w:hideMark/>
+          </w:tcPr>
+          <w:p>
+            <w:pPr>
+              <w:spacing w:after="0" w:line="240" w:lineRule="auto"/>
+              <w:jc w:val="center"/>
+              <w:rPr>
+                <w:rFonts w:ascii="BankGothic Md BT" w:eastAsia="Times New Roman" w:hAnsi="BankGothic Md BT" w:cs="Calibri"/>
+                <w:b/>
+                <w:bCs/>
+                <w:color w:val="000000"/>
+                <w:sz w:val="28"/>
+                <w:szCs w:val="28"/>
+                <w:lang w:eastAsia="pt-BR"/>
+              </w:rPr>
+            </w:pPr>
+            <w:r>
+              <w:rPr>
+                <w:rFonts w:ascii="BankGothic Md BT" w:eastAsia="Times New Roman" w:hAnsi="BankGothic Md BT" w:cs="Calibri"/>
+                <w:b/>
+                <w:bCs/>
+                <w:color w:val="000000"/>
+                <w:sz w:val="28"/>
+                <w:szCs w:val="28"/>
+                <w:lang w:eastAsia="pt-BR"/>
+              </w:rPr>
+              <w:t>nome</w:t>
+            </w:r>
+          </w:p>
+        </w:tc>
+        <w:tc>
+          <w:tcPr>
+            <w:tcW w:w="3542" w:type="dxa"/>
+            <w:tcBorders>
+              <w:top w:val="nil"/>
+              <w:left w:val="nil"/>
+              <w:bottom w:val="single" w:sz="4" w:space="0" w:color="auto"/>
+              <w:right w:val="single" w:sz="8" w:space="0" w:color="auto"/>
+            </w:tcBorders>
+            <w:shd w:val="clear" w:color="auto" w:fill="auto"/>
+            <w:noWrap/>
+            <w:vAlign w:val="bottom"/>
+            <w:hideMark/>
+          </w:tcPr>
+          <w:p>
+            <w:pPr>
+              <w:spacing w:after="0" w:line="240" w:lineRule="auto"/>
+              <w:jc w:val="center"/>
+              <w:rPr>
+                <w:rFonts w:ascii="BankGothic Md BT" w:eastAsia="Times New Roman" w:hAnsi="BankGothic Md BT" w:cs="Calibri"/>
+                <w:b/>
+                <w:bCs/>
+                <w:color w:val="000000"/>
+                <w:sz w:val="28"/>
+                <w:szCs w:val="28"/>
+                <w:lang w:eastAsia="pt-BR"/>
+              </w:rPr>
+            </w:pPr>
+            <w:r>
+              <w:rPr>
+                <w:rFonts w:ascii="BankGothic Md BT" w:eastAsia="Times New Roman" w:hAnsi="BankGothic Md BT" w:cs="Calibri"/>
+                <w:b/>
+                <w:bCs/>
+                <w:color w:val="000000"/>
+                <w:sz w:val="28"/>
+                <w:szCs w:val="28"/>
+                <w:lang w:eastAsia="pt-BR"/>
+              </w:rPr>
+              <w:t>matricula</w:t>
+            </w:r>
+          </w:p>
+        </w:tc>
+      </w:tr>
+      <w:tr>
+        <w:trPr>
+          <w:trHeight w:val="322"/>
+        </w:trPr>
+        <w:tc>
+          <w:tcPr>
+            <w:tcW w:w="4491" w:type="dxa"/>
+            <w:tcBorders>
+              <w:top w:val="nil"/>
+              <w:left w:val="single" w:sz="8" w:space="0" w:color="auto"/>
+              <w:bottom w:val="single" w:sz="4" w:space="0" w:color="auto"/>
+              <w:right w:val="single" w:sz="4" w:space="0" w:color="auto"/>
+            </w:tcBorders>
+            <w:shd w:val="clear" w:color="000000" w:fill="D0CECE"/>
+            <w:noWrap/>
+            <w:vAlign w:val="bottom"/>
+            <w:hideMark/>
+          </w:tcPr>
+          <w:p>
+            <w:pPr>
+              <w:spacing w:after="0" w:line="240" w:lineRule="auto"/>
+              <w:rPr>
+                <w:rFonts w:ascii="BankGothic Md BT" w:eastAsia="Times New Roman" w:hAnsi="BankGothic Md BT" w:cs="Calibri"/>
+                <w:color w:val="000000"/>
+                <w:lang w:eastAsia="pt-BR"/>
+              </w:rPr>
+            </w:pPr>
+            <w:r>
+              <w:rPr>
+                <w:rFonts w:ascii="BankGothic Md BT" w:eastAsia="Times New Roman" w:hAnsi="BankGothic Md BT" w:cs="Calibri"/>
+                <w:color w:val="000000"/>
+                <w:lang w:eastAsia="pt-BR"/>
+              </w:rPr>
+              <w:t>Breno Lima</w:t>
+            </w:r>
+          </w:p>
+        </w:tc>
+        <w:tc>
+          <w:tcPr>
+            <w:tcW w:w="3542" w:type="dxa"/>
+            <w:tcBorders>
+              <w:top w:val="nil"/>
+              <w:left w:val="nil"/>
+              <w:bottom w:val="single" w:sz="4" w:space="0" w:color="auto"/>
+              <w:right w:val="single" w:sz="8" w:space="0" w:color="auto"/>
+            </w:tcBorders>
+            <w:shd w:val="clear" w:color="000000" w:fill="D0CECE"/>
+            <w:noWrap/>
+            <w:vAlign w:val="bottom"/>
+            <w:hideMark/>
+          </w:tcPr>
+          <w:p>
+            <w:pPr>
+              <w:spacing w:after="0" w:line="240" w:lineRule="auto"/>
+              <w:jc w:val="center"/>
+              <w:rPr>
+                <w:rFonts w:ascii="BankGothic Md BT" w:eastAsia="Times New Roman" w:hAnsi="BankGothic Md BT" w:cs="Calibri"/>
+                <w:color w:val="000000"/>
+                <w:lang w:eastAsia="pt-BR"/>
+              </w:rPr>
+            </w:pPr>
+            <w:r>
+              <w:rPr>
+                <w:rFonts w:ascii="BankGothic Md BT" w:eastAsia="Times New Roman" w:hAnsi="BankGothic Md BT" w:cs="Calibri"/>
+                <w:color w:val="000000"/>
+                <w:lang w:eastAsia="pt-BR"/>
+              </w:rPr>
+              <w:t>202020004</w:t>
+            </w:r>
+          </w:p>
+        </w:tc>
+      </w:tr>
+      <w:tr>
+        <w:trPr>
+          <w:trHeight w:val="322"/>
+        </w:trPr>
+        <w:tc>
+          <w:tcPr>
+            <w:tcW w:w="4491" w:type="dxa"/>
+            <w:tcBorders>
+              <w:top w:val="nil"/>
+              <w:left w:val="single" w:sz="8" w:space="0" w:color="auto"/>
+              <w:bottom w:val="single" w:sz="4" w:space="0" w:color="auto"/>
+              <w:right w:val="single" w:sz="4" w:space="0" w:color="auto"/>
+            </w:tcBorders>
+            <w:shd w:val="clear" w:color="auto" w:fill="auto"/>
+            <w:noWrap/>
+            <w:vAlign w:val="bottom"/>
+            <w:hideMark/>
+          </w:tcPr>
+          <w:p>
+            <w:pPr>
+              <w:spacing w:after="0" w:line="240" w:lineRule="auto"/>
+              <w:rPr>
+                <w:rFonts w:ascii="BankGothic Md BT" w:eastAsia="Times New Roman" w:hAnsi="BankGothic Md BT" w:cs="Calibri"/>
+                <w:color w:val="000000"/>
+                <w:lang w:eastAsia="pt-BR"/>
+              </w:rPr>
+            </w:pPr>
+            <w:r>
+              <w:rPr>
+                <w:rFonts w:ascii="BankGothic Md BT" w:eastAsia="Times New Roman" w:hAnsi="BankGothic Md BT" w:cs="Calibri"/>
+                <w:color w:val="000000"/>
+                <w:lang w:eastAsia="pt-BR"/>
+              </w:rPr>
+              <w:t>Bruna Yasmim</w:t>
+            </w:r>
+          </w:p>
+        </w:tc>
+        <w:tc>
+          <w:tcPr>
+            <w:tcW w:w="3542" w:type="dxa"/>
+            <w:tcBorders>
+              <w:top w:val="nil"/>
+              <w:left w:val="nil"/>
+              <w:bottom w:val="single" w:sz="4" w:space="0" w:color="auto"/>
+              <w:right w:val="single" w:sz="8" w:space="0" w:color="auto"/>
+            </w:tcBorders>
+            <w:shd w:val="clear" w:color="auto" w:fill="auto"/>
+            <w:noWrap/>
+            <w:vAlign w:val="bottom"/>
+            <w:hideMark/>
+          </w:tcPr>
+          <w:p>
+            <w:pPr>
+              <w:spacing w:after="0" w:line="240" w:lineRule="auto"/>
+              <w:jc w:val="center"/>
+              <w:rPr>
+                <w:rFonts w:ascii="BankGothic Md BT" w:eastAsia="Times New Roman" w:hAnsi="BankGothic Md BT" w:cs="Calibri"/>
+                <w:color w:val="000000"/>
+                <w:lang w:eastAsia="pt-BR"/>
+              </w:rPr>
+            </w:pPr>
+            <w:r>
+              <w:rPr>
+                <w:rFonts w:ascii="BankGothic Md BT" w:eastAsia="Times New Roman" w:hAnsi="BankGothic Md BT" w:cs="Calibri"/>
+                <w:color w:val="000000"/>
+                <w:lang w:eastAsia="pt-BR"/>
+              </w:rPr>
+              <w:t>202020016</w:t>
+            </w:r>
+          </w:p>
+        </w:tc>
+        <w:bookmarkStart w:id="0" w:name="_GoBack"/>
+        <w:bookmarkEnd w:id="0"/>
+      </w:tr>
+      <w:tr>
+        <w:trPr>
+          <w:trHeight w:val="322"/>
+        </w:trPr>
+        <w:tc>
+          <w:tcPr>
+            <w:tcW w:w="4491" w:type="dxa"/>
+            <w:tcBorders>
+              <w:top w:val="nil"/>
+              <w:left w:val="single" w:sz="8" w:space="0" w:color="auto"/>
+              <w:bottom w:val="single" w:sz="4" w:space="0" w:color="auto"/>
+              <w:right w:val="single" w:sz="4" w:space="0" w:color="auto"/>
+            </w:tcBorders>
+            <w:shd w:val="clear" w:color="000000" w:fill="D0CECE"/>
+            <w:noWrap/>
+            <w:vAlign w:val="bottom"/>
+            <w:hideMark/>
+          </w:tcPr>
+          <w:p>
+            <w:pPr>
+              <w:spacing w:after="0" w:line="240" w:lineRule="auto"/>
+              <w:rPr>
+                <w:rFonts w:ascii="BankGothic Md BT" w:eastAsia="Times New Roman" w:hAnsi="BankGothic Md BT" w:cs="Calibri"/>
+                <w:color w:val="000000"/>
+                <w:lang w:eastAsia="pt-BR"/>
+              </w:rPr>
+            </w:pPr>
+            <w:proofErr w:type="spellStart"/>
+            <w:r>
+              <w:rPr>
+                <w:rFonts w:ascii="BankGothic Md BT" w:eastAsia="Times New Roman" w:hAnsi="BankGothic Md BT" w:cs="Calibri"/>
+                <w:color w:val="000000"/>
+                <w:lang w:eastAsia="pt-BR"/>
+              </w:rPr>
+              <w:t>Anizio</w:t>
+            </w:r>
+            <w:proofErr w:type="spellEnd"/>
+            <w:r>
+              <w:rPr>
+                <w:rFonts w:ascii="BankGothic Md BT" w:eastAsia="Times New Roman" w:hAnsi="BankGothic Md BT" w:cs="Calibri"/>
+                <w:color w:val="000000"/>
+                <w:lang w:eastAsia="pt-BR"/>
+              </w:rPr>
+              <w:t xml:space="preserve"> Santiago</w:t>
+            </w:r>
+          </w:p>
+        </w:tc>
+        <w:tc>
+          <w:tcPr>
+            <w:tcW w:w="3542" w:type="dxa"/>
+            <w:tcBorders>
+              <w:top w:val="nil"/>
+              <w:left w:val="nil"/>
+              <w:bottom w:val="single" w:sz="4" w:space="0" w:color="auto"/>
+              <w:right w:val="single" w:sz="8" w:space="0" w:color="auto"/>
+            </w:tcBorders>
+            <w:shd w:val="clear" w:color="000000" w:fill="D0CECE"/>
+            <w:noWrap/>
+            <w:vAlign w:val="bottom"/>
+            <w:hideMark/>
+          </w:tcPr>
+          <w:p>
+            <w:pPr>
+              <w:spacing w:after="0" w:line="240" w:lineRule="auto"/>
+              <w:jc w:val="center"/>
+              <w:rPr>
+                <w:rFonts w:ascii="BankGothic Md BT" w:eastAsia="Times New Roman" w:hAnsi="BankGothic Md BT" w:cs="Calibri"/>
+                <w:color w:val="000000"/>
+                <w:lang w:eastAsia="pt-BR"/>
+              </w:rPr>
+            </w:pPr>
+            <w:r>
+              <w:rPr>
+                <w:rFonts w:ascii="BankGothic Md BT" w:eastAsia="Times New Roman" w:hAnsi="BankGothic Md BT" w:cs="Calibri"/>
+                <w:color w:val="000000"/>
+                <w:lang w:eastAsia="pt-BR"/>
+              </w:rPr>
+              <w:t> </w:t>
+            </w:r>
+            <w:r>
+              <w:rPr>
+                <w:rFonts w:ascii="BankGothic Md BT" w:eastAsia="Times New Roman" w:hAnsi="BankGothic Md BT" w:cs="Calibri"/>
+                <w:color w:val="000000"/>
+                <w:lang w:eastAsia="pt-BR"/>
+              </w:rPr>
+              <w:t>202020012</w:t>
+            </w:r>
+          </w:p>
+        </w:tc>
+      </w:tr>
+      <w:tr>
+        <w:trPr>
+          <w:trHeight w:val="338"/>
+        </w:trPr>
+        <w:tc>
+          <w:tcPr>
+            <w:tcW w:w="4491" w:type="dxa"/>
+            <w:tcBorders>
+              <w:top w:val="nil"/>
+              <w:left w:val="single" w:sz="8" w:space="0" w:color="auto"/>
+              <w:bottom w:val="single" w:sz="8" w:space="0" w:color="auto"/>
+              <w:right w:val="single" w:sz="4" w:space="0" w:color="auto"/>
+            </w:tcBorders>
+            <w:shd w:val="clear" w:color="auto" w:fill="auto"/>
+            <w:noWrap/>
+            <w:vAlign w:val="bottom"/>
+            <w:hideMark/>
+          </w:tcPr>
+          <w:p>
+            <w:pPr>
+              <w:spacing w:after="0" w:line="240" w:lineRule="auto"/>
+              <w:rPr>
+                <w:rFonts w:ascii="BankGothic Md BT" w:eastAsia="Times New Roman" w:hAnsi="BankGothic Md BT" w:cs="Calibri"/>
+                <w:color w:val="000000"/>
+                <w:lang w:eastAsia="pt-BR"/>
+              </w:rPr>
+            </w:pPr>
+            <w:r>
+              <w:rPr>
+                <w:rFonts w:ascii="BankGothic Md BT" w:eastAsia="Times New Roman" w:hAnsi="BankGothic Md BT" w:cs="Calibri"/>
+                <w:color w:val="000000"/>
+                <w:lang w:eastAsia="pt-BR"/>
+              </w:rPr>
+              <w:t>Isabelle</w:t>
+            </w:r>
+          </w:p>
+        </w:tc>
+        <w:tc>
+          <w:tcPr>
+            <w:tcW w:w="3542" w:type="dxa"/>
+            <w:tcBorders>
+              <w:top w:val="nil"/>
+              <w:left w:val="nil"/>
+              <w:bottom w:val="single" w:sz="8" w:space="0" w:color="auto"/>
+              <w:right w:val="single" w:sz="8" w:space="0" w:color="auto"/>
+            </w:tcBorders>
+            <w:shd w:val="clear" w:color="auto" w:fill="auto"/>
+            <w:noWrap/>
+            <w:vAlign w:val="bottom"/>
+            <w:hideMark/>
+          </w:tcPr>
+          <w:p>
+            <w:pPr>
+              <w:spacing w:after="0" w:line="240" w:lineRule="auto"/>
+              <w:jc w:val="center"/>
+              <w:rPr>
+                <w:rFonts w:ascii="BankGothic Md BT" w:eastAsia="Times New Roman" w:hAnsi="BankGothic Md BT" w:cs="Calibri"/>
+                <w:color w:val="000000"/>
+                <w:lang w:eastAsia="pt-BR"/>
+              </w:rPr>
+            </w:pPr>
+            <w:r>
+              <w:rPr>
+                <w:rFonts w:ascii="BankGothic Md BT" w:eastAsia="Times New Roman" w:hAnsi="BankGothic Md BT" w:cs="Calibri"/>
+                <w:color w:val="000000"/>
+                <w:lang w:eastAsia="pt-BR"/>
+              </w:rPr>
+              <w:t>202020042</w:t>
+            </w:r>
+          </w:p>
+        </w:tc>
+      </w:tr>
+    </w:tbl>
     <w:p>
       <w:pPr>
         <w:jc w:val="center"/>
@@ -1632,30 +2091,8 @@
         <w:rPr>
           <w:rFonts w:ascii="Arial" w:hAnsi="Arial" w:cs="Arial"/>
           <w:b/>
-        </w:rPr>
-      </w:pPr>
-    </w:p>
-    <w:p>
-      <w:pPr>
-        <w:rPr>
-          <w:rFonts w:ascii="Arial" w:hAnsi="Arial" w:cs="Arial"/>
-          <w:b/>
-        </w:rPr>
-      </w:pPr>
-    </w:p>
-    <w:p>
-      <w:pPr>
-        <w:rPr>
-          <w:rFonts w:ascii="Arial" w:hAnsi="Arial" w:cs="Arial"/>
-          <w:b/>
-        </w:rPr>
-      </w:pPr>
-    </w:p>
-    <w:p>
-      <w:pPr>
-        <w:rPr>
-          <w:rFonts w:ascii="Arial" w:hAnsi="Arial" w:cs="Arial"/>
-          <w:b/>
+          <w:sz w:val="32"/>
+          <w:szCs w:val="32"/>
         </w:rPr>
       </w:pPr>
     </w:p>
@@ -1668,323 +2105,221 @@
           <w:szCs w:val="32"/>
         </w:rPr>
       </w:pPr>
-    </w:p>
-    <w:p>
-      <w:pPr>
+      <w:r>
         <w:rPr>
           <w:rFonts w:ascii="Arial" w:hAnsi="Arial" w:cs="Arial"/>
           <w:b/>
           <w:sz w:val="32"/>
           <w:szCs w:val="32"/>
         </w:rPr>
-      </w:pPr>
-      <w:r>
+        <w:lastRenderedPageBreak/>
+        <w:t>Requisitos funcionais</w:t>
+      </w:r>
+    </w:p>
+    <w:p>
+      <w:pPr>
+        <w:rPr>
+          <w:rFonts w:ascii="Arial" w:hAnsi="Arial" w:cs="Arial"/>
+        </w:rPr>
+      </w:pPr>
+      <w:r>
+        <w:rPr>
+          <w:rFonts w:ascii="Arial" w:hAnsi="Arial" w:cs="Arial"/>
+        </w:rPr>
+        <w:t xml:space="preserve">(RF01) </w:t>
+      </w:r>
+      <w:r>
+        <w:rPr>
+          <w:rFonts w:ascii="Arial" w:hAnsi="Arial" w:cs="Arial"/>
+        </w:rPr>
+        <w:t>O sistema deve permitir que o cliente possa marcar consulta somente para ele mesmo.</w:t>
+      </w:r>
+    </w:p>
+    <w:p>
+      <w:pPr>
+        <w:rPr>
+          <w:rFonts w:ascii="Arial" w:hAnsi="Arial" w:cs="Arial"/>
+        </w:rPr>
+      </w:pPr>
+      <w:r>
+        <w:rPr>
+          <w:rFonts w:ascii="Arial" w:hAnsi="Arial" w:cs="Arial"/>
+        </w:rPr>
+        <w:t xml:space="preserve">(RF02) </w:t>
+      </w:r>
+      <w:r>
+        <w:rPr>
+          <w:rFonts w:ascii="Arial" w:hAnsi="Arial" w:cs="Arial"/>
+        </w:rPr>
+        <w:t>O sistema deve permitir que à atendente possa marcar consulta de todos os clientes</w:t>
+      </w:r>
+    </w:p>
+    <w:p>
+      <w:pPr>
+        <w:rPr>
+          <w:rFonts w:ascii="Arial" w:hAnsi="Arial" w:cs="Arial"/>
+        </w:rPr>
+      </w:pPr>
+      <w:r>
+        <w:rPr>
+          <w:rFonts w:ascii="Arial" w:hAnsi="Arial" w:cs="Arial"/>
+        </w:rPr>
+        <w:t xml:space="preserve">(RF03) </w:t>
+      </w:r>
+      <w:r>
+        <w:rPr>
+          <w:rFonts w:ascii="Arial" w:hAnsi="Arial" w:cs="Arial"/>
+        </w:rPr>
+        <w:t>cliente e a atendente poderão desmarcar consulta</w:t>
+      </w:r>
+      <w:r>
+        <w:rPr>
+          <w:rFonts w:ascii="Arial" w:hAnsi="Arial" w:cs="Arial"/>
+        </w:rPr>
+        <w:t xml:space="preserve"> </w:t>
+      </w:r>
+      <w:r>
+        <w:rPr>
+          <w:rFonts w:ascii="Arial" w:hAnsi="Arial" w:cs="Arial"/>
+        </w:rPr>
+        <w:t>(se for a</w:t>
+      </w:r>
+      <w:r>
+        <w:rPr>
+          <w:rFonts w:ascii="Arial" w:hAnsi="Arial" w:cs="Arial"/>
+        </w:rPr>
+        <w:t>tendente, é necessário que o cliente seja notificado</w:t>
+      </w:r>
+      <w:r>
+        <w:rPr>
+          <w:rFonts w:ascii="Arial" w:hAnsi="Arial" w:cs="Arial"/>
+        </w:rPr>
+        <w:t>).</w:t>
+      </w:r>
+    </w:p>
+    <w:p>
+      <w:pPr>
+        <w:rPr>
+          <w:rFonts w:ascii="Arial" w:hAnsi="Arial" w:cs="Arial"/>
+        </w:rPr>
+      </w:pPr>
+      <w:r>
+        <w:rPr>
+          <w:rFonts w:ascii="Arial" w:hAnsi="Arial" w:cs="Arial"/>
+        </w:rPr>
+        <w:t xml:space="preserve">(RF04) </w:t>
+      </w:r>
+      <w:r>
+        <w:rPr>
+          <w:rFonts w:ascii="Arial" w:hAnsi="Arial" w:cs="Arial"/>
+        </w:rPr>
+        <w:t>O sistema deve permitir que o médico possa visualizar às consultas, na qual ele é o médico responsável.</w:t>
+      </w:r>
+    </w:p>
+    <w:p>
+      <w:pPr>
+        <w:rPr>
+          <w:rFonts w:ascii="Arial" w:hAnsi="Arial" w:cs="Arial"/>
+        </w:rPr>
+      </w:pPr>
+      <w:r>
+        <w:rPr>
+          <w:rFonts w:ascii="Arial" w:hAnsi="Arial" w:cs="Arial"/>
+        </w:rPr>
+        <w:t xml:space="preserve">(RF05) </w:t>
+      </w:r>
+      <w:r>
+        <w:rPr>
+          <w:rFonts w:ascii="Arial" w:hAnsi="Arial" w:cs="Arial"/>
+        </w:rPr>
+        <w:t>O sistema deve permitir que durante à consulta, o médico possa solicitar exames para o paciente.</w:t>
+      </w:r>
+    </w:p>
+    <w:p>
+      <w:pPr>
+        <w:rPr>
+          <w:rFonts w:ascii="Arial" w:hAnsi="Arial" w:cs="Arial"/>
+        </w:rPr>
+      </w:pPr>
+      <w:r>
+        <w:rPr>
+          <w:rFonts w:ascii="Arial" w:hAnsi="Arial" w:cs="Arial"/>
+        </w:rPr>
+        <w:t xml:space="preserve">(RF06) </w:t>
+      </w:r>
+      <w:r>
+        <w:rPr>
+          <w:rFonts w:ascii="Arial" w:hAnsi="Arial" w:cs="Arial"/>
+        </w:rPr>
+        <w:t>Atendente deve efetivar o comparecimento do cliente na consulta.</w:t>
+      </w:r>
+    </w:p>
+    <w:p>
+      <w:pPr>
+        <w:rPr>
+          <w:rFonts w:ascii="Arial" w:hAnsi="Arial" w:cs="Arial"/>
+        </w:rPr>
+      </w:pPr>
+      <w:r>
+        <w:rPr>
+          <w:rFonts w:ascii="Arial" w:hAnsi="Arial" w:cs="Arial"/>
+        </w:rPr>
+        <w:t xml:space="preserve">(RF07) </w:t>
+      </w:r>
+      <w:r>
+        <w:rPr>
+          <w:rFonts w:ascii="Arial" w:hAnsi="Arial" w:cs="Arial"/>
+        </w:rPr>
+        <w:t>Sistema deve permitir que os exames só podem ser marcados pela atendente, conforme solicitação do médico responsável.</w:t>
+      </w:r>
+    </w:p>
+    <w:p>
+      <w:pPr>
+        <w:rPr>
+          <w:rFonts w:ascii="Arial" w:hAnsi="Arial" w:cs="Arial"/>
+          <w:b/>
+        </w:rPr>
+      </w:pPr>
+    </w:p>
+    <w:p>
+      <w:pPr>
         <w:rPr>
           <w:rFonts w:ascii="Arial" w:hAnsi="Arial" w:cs="Arial"/>
           <w:b/>
           <w:sz w:val="32"/>
           <w:szCs w:val="32"/>
         </w:rPr>
-        <w:lastRenderedPageBreak/>
-        <w:t>Requisitos funcionais</w:t>
-      </w:r>
-    </w:p>
-    <w:p>
-      <w:pPr>
-        <w:rPr>
-          <w:rFonts w:ascii="Arial" w:hAnsi="Arial" w:cs="Arial"/>
-        </w:rPr>
-      </w:pPr>
-      <w:r>
-        <w:rPr>
-          <w:rFonts w:ascii="Arial" w:hAnsi="Arial" w:cs="Arial"/>
-        </w:rPr>
-        <w:t xml:space="preserve">(RF01) </w:t>
-      </w:r>
-      <w:r>
-        <w:rPr>
-          <w:rFonts w:ascii="Arial" w:hAnsi="Arial" w:cs="Arial"/>
-        </w:rPr>
-        <w:t>O sistema deve permitir</w:t>
-      </w:r>
-      <w:r>
-        <w:rPr>
-          <w:rFonts w:ascii="Arial" w:hAnsi="Arial" w:cs="Arial"/>
-        </w:rPr>
-        <w:t xml:space="preserve"> que o cliente possa marcar consulta somente para ele mesmo.</w:t>
-      </w:r>
-    </w:p>
-    <w:p>
-      <w:pPr>
-        <w:rPr>
-          <w:rFonts w:ascii="Arial" w:hAnsi="Arial" w:cs="Arial"/>
-        </w:rPr>
-      </w:pPr>
-      <w:r>
-        <w:rPr>
-          <w:rFonts w:ascii="Arial" w:hAnsi="Arial" w:cs="Arial"/>
-        </w:rPr>
-        <w:t>(</w:t>
-      </w:r>
-      <w:r>
-        <w:rPr>
-          <w:rFonts w:ascii="Arial" w:hAnsi="Arial" w:cs="Arial"/>
-        </w:rPr>
-        <w:t>RF02</w:t>
-      </w:r>
-      <w:r>
-        <w:rPr>
-          <w:rFonts w:ascii="Arial" w:hAnsi="Arial" w:cs="Arial"/>
-        </w:rPr>
-        <w:t>)</w:t>
-      </w:r>
-      <w:r>
-        <w:rPr>
-          <w:rFonts w:ascii="Arial" w:hAnsi="Arial" w:cs="Arial"/>
-        </w:rPr>
-        <w:t xml:space="preserve"> </w:t>
-      </w:r>
-      <w:r>
-        <w:rPr>
-          <w:rFonts w:ascii="Arial" w:hAnsi="Arial" w:cs="Arial"/>
-        </w:rPr>
-        <w:t>O sistema deve permitir que à atendente possa marcar consulta de todos os clientes</w:t>
-      </w:r>
-    </w:p>
-    <w:p>
-      <w:pPr>
-        <w:rPr>
-          <w:rFonts w:ascii="Arial" w:hAnsi="Arial" w:cs="Arial"/>
-        </w:rPr>
-      </w:pPr>
-      <w:r>
-        <w:rPr>
-          <w:rFonts w:ascii="Arial" w:hAnsi="Arial" w:cs="Arial"/>
-        </w:rPr>
-        <w:t>(</w:t>
-      </w:r>
-      <w:r>
-        <w:rPr>
-          <w:rFonts w:ascii="Arial" w:hAnsi="Arial" w:cs="Arial"/>
-        </w:rPr>
-        <w:t>RF03</w:t>
-      </w:r>
-      <w:r>
-        <w:rPr>
-          <w:rFonts w:ascii="Arial" w:hAnsi="Arial" w:cs="Arial"/>
-        </w:rPr>
-        <w:t>)</w:t>
-      </w:r>
-      <w:r>
-        <w:rPr>
-          <w:rFonts w:ascii="Arial" w:hAnsi="Arial" w:cs="Arial"/>
-        </w:rPr>
-        <w:t xml:space="preserve"> </w:t>
-      </w:r>
-      <w:r>
-        <w:rPr>
-          <w:rFonts w:ascii="Arial" w:hAnsi="Arial" w:cs="Arial"/>
-        </w:rPr>
-        <w:t>cliente e a atendente poderão desmarcar consulta</w:t>
-      </w:r>
-      <w:r>
-        <w:rPr>
-          <w:rFonts w:ascii="Arial" w:hAnsi="Arial" w:cs="Arial"/>
-        </w:rPr>
-        <w:t xml:space="preserve"> </w:t>
-      </w:r>
-      <w:r>
-        <w:rPr>
-          <w:rFonts w:ascii="Arial" w:hAnsi="Arial" w:cs="Arial"/>
-        </w:rPr>
-        <w:t>(se for a</w:t>
-      </w:r>
-      <w:r>
-        <w:rPr>
-          <w:rFonts w:ascii="Arial" w:hAnsi="Arial" w:cs="Arial"/>
-        </w:rPr>
-        <w:t>tendente, é necessário que o cliente seja notificado</w:t>
-      </w:r>
-      <w:r>
-        <w:rPr>
-          <w:rFonts w:ascii="Arial" w:hAnsi="Arial" w:cs="Arial"/>
-        </w:rPr>
-        <w:t>).</w:t>
-      </w:r>
-    </w:p>
-    <w:p>
-      <w:pPr>
-        <w:rPr>
-          <w:rFonts w:ascii="Arial" w:hAnsi="Arial" w:cs="Arial"/>
-        </w:rPr>
-      </w:pPr>
-      <w:r>
-        <w:rPr>
-          <w:rFonts w:ascii="Arial" w:hAnsi="Arial" w:cs="Arial"/>
-        </w:rPr>
-        <w:t>(</w:t>
-      </w:r>
-      <w:r>
-        <w:rPr>
-          <w:rFonts w:ascii="Arial" w:hAnsi="Arial" w:cs="Arial"/>
-        </w:rPr>
-        <w:t>RF04</w:t>
-      </w:r>
-      <w:r>
-        <w:rPr>
-          <w:rFonts w:ascii="Arial" w:hAnsi="Arial" w:cs="Arial"/>
-        </w:rPr>
-        <w:t>)</w:t>
-      </w:r>
-      <w:r>
-        <w:rPr>
-          <w:rFonts w:ascii="Arial" w:hAnsi="Arial" w:cs="Arial"/>
-        </w:rPr>
-        <w:t xml:space="preserve"> </w:t>
-      </w:r>
-      <w:r>
-        <w:rPr>
-          <w:rFonts w:ascii="Arial" w:hAnsi="Arial" w:cs="Arial"/>
-        </w:rPr>
-        <w:t>O sistema deve permitir que o médico possa visualizar às consultas, na qual ele é o médico responsável.</w:t>
-      </w:r>
-    </w:p>
-    <w:p>
-      <w:pPr>
-        <w:rPr>
-          <w:rFonts w:ascii="Arial" w:hAnsi="Arial" w:cs="Arial"/>
-        </w:rPr>
-      </w:pPr>
-      <w:r>
-        <w:rPr>
-          <w:rFonts w:ascii="Arial" w:hAnsi="Arial" w:cs="Arial"/>
-        </w:rPr>
-        <w:t>(RF0</w:t>
-      </w:r>
-      <w:r>
-        <w:rPr>
-          <w:rFonts w:ascii="Arial" w:hAnsi="Arial" w:cs="Arial"/>
-        </w:rPr>
-        <w:t>5</w:t>
-      </w:r>
-      <w:r>
-        <w:rPr>
-          <w:rFonts w:ascii="Arial" w:hAnsi="Arial" w:cs="Arial"/>
-        </w:rPr>
-        <w:t>)</w:t>
-      </w:r>
-      <w:r>
-        <w:rPr>
-          <w:rFonts w:ascii="Arial" w:hAnsi="Arial" w:cs="Arial"/>
-        </w:rPr>
-        <w:t xml:space="preserve"> </w:t>
-      </w:r>
-      <w:r>
-        <w:rPr>
-          <w:rFonts w:ascii="Arial" w:hAnsi="Arial" w:cs="Arial"/>
-        </w:rPr>
-        <w:t>O sistema deve permitir que durante à consulta, o médico possa solicitar exames para o paciente.</w:t>
-      </w:r>
-    </w:p>
-    <w:p>
-      <w:pPr>
-        <w:rPr>
-          <w:rFonts w:ascii="Arial" w:hAnsi="Arial" w:cs="Arial"/>
-        </w:rPr>
-      </w:pPr>
-      <w:r>
-        <w:rPr>
-          <w:rFonts w:ascii="Arial" w:hAnsi="Arial" w:cs="Arial"/>
-        </w:rPr>
-        <w:t>(</w:t>
-      </w:r>
-      <w:r>
-        <w:rPr>
-          <w:rFonts w:ascii="Arial" w:hAnsi="Arial" w:cs="Arial"/>
-        </w:rPr>
-        <w:t>RF06</w:t>
-      </w:r>
-      <w:r>
-        <w:rPr>
-          <w:rFonts w:ascii="Arial" w:hAnsi="Arial" w:cs="Arial"/>
-        </w:rPr>
-        <w:t>)</w:t>
-      </w:r>
-      <w:r>
-        <w:rPr>
-          <w:rFonts w:ascii="Arial" w:hAnsi="Arial" w:cs="Arial"/>
-        </w:rPr>
-        <w:t xml:space="preserve"> </w:t>
-      </w:r>
-      <w:r>
-        <w:rPr>
-          <w:rFonts w:ascii="Arial" w:hAnsi="Arial" w:cs="Arial"/>
-        </w:rPr>
-        <w:t>Atendente deve efetivar o comparecimento do cliente na consulta.</w:t>
-      </w:r>
-    </w:p>
-    <w:p>
-      <w:pPr>
-        <w:rPr>
-          <w:rFonts w:ascii="Arial" w:hAnsi="Arial" w:cs="Arial"/>
-        </w:rPr>
-      </w:pPr>
-      <w:r>
-        <w:rPr>
-          <w:rFonts w:ascii="Arial" w:hAnsi="Arial" w:cs="Arial"/>
-        </w:rPr>
-        <w:t>(</w:t>
-      </w:r>
-      <w:r>
-        <w:rPr>
-          <w:rFonts w:ascii="Arial" w:hAnsi="Arial" w:cs="Arial"/>
-        </w:rPr>
-        <w:t>RF07</w:t>
-      </w:r>
-      <w:r>
-        <w:rPr>
-          <w:rFonts w:ascii="Arial" w:hAnsi="Arial" w:cs="Arial"/>
-        </w:rPr>
-        <w:t>)</w:t>
-      </w:r>
-      <w:r>
-        <w:rPr>
-          <w:rFonts w:ascii="Arial" w:hAnsi="Arial" w:cs="Arial"/>
-        </w:rPr>
-        <w:t xml:space="preserve"> </w:t>
-      </w:r>
-      <w:r>
-        <w:rPr>
-          <w:rFonts w:ascii="Arial" w:hAnsi="Arial" w:cs="Arial"/>
-        </w:rPr>
-        <w:t>Sistema deve permitir que os exames só podem ser marcados pela atendente, conforme solicitação do médico responsável.</w:t>
-      </w:r>
-    </w:p>
-    <w:p>
-      <w:pPr>
-        <w:rPr>
-          <w:rFonts w:ascii="Arial" w:hAnsi="Arial" w:cs="Arial"/>
-          <w:b/>
-        </w:rPr>
-      </w:pPr>
-    </w:p>
-    <w:p>
-      <w:pPr>
+      </w:pPr>
+      <w:r>
         <w:rPr>
           <w:rFonts w:ascii="Arial" w:hAnsi="Arial" w:cs="Arial"/>
           <w:b/>
           <w:sz w:val="32"/>
           <w:szCs w:val="32"/>
         </w:rPr>
-      </w:pPr>
-      <w:r>
+        <w:t>Requisitos não funcional</w:t>
+      </w:r>
+    </w:p>
+    <w:p>
+      <w:pPr>
         <w:rPr>
           <w:rFonts w:ascii="Arial" w:hAnsi="Arial" w:cs="Arial"/>
           <w:b/>
           <w:sz w:val="32"/>
           <w:szCs w:val="32"/>
         </w:rPr>
-        <w:t>Requisitos não funcional</w:t>
+      </w:pPr>
+      <w:r>
+        <w:rPr>
+          <w:rFonts w:ascii="Arial" w:hAnsi="Arial" w:cs="Arial"/>
+        </w:rPr>
+        <w:t xml:space="preserve">(RNF01) </w:t>
+      </w:r>
+      <w:r>
+        <w:rPr>
+          <w:rFonts w:ascii="Arial" w:hAnsi="Arial" w:cs="Arial"/>
+        </w:rPr>
+        <w:t>O sistema deve ser disponibilizado na versão Web</w:t>
       </w:r>
     </w:p>
     <w:p>
@@ -2000,32 +2335,22 @@
         <w:rPr>
           <w:rFonts w:ascii="Arial" w:hAnsi="Arial" w:cs="Arial"/>
         </w:rPr>
-        <w:t>(R</w:t>
-      </w:r>
-      <w:r>
-        <w:rPr>
-          <w:rFonts w:ascii="Arial" w:hAnsi="Arial" w:cs="Arial"/>
-        </w:rPr>
-        <w:t>N</w:t>
-      </w:r>
-      <w:r>
-        <w:rPr>
-          <w:rFonts w:ascii="Arial" w:hAnsi="Arial" w:cs="Arial"/>
-        </w:rPr>
-        <w:t>F01)</w:t>
-      </w:r>
-      <w:r>
-        <w:rPr>
-          <w:rFonts w:ascii="Arial" w:hAnsi="Arial" w:cs="Arial"/>
-        </w:rPr>
-        <w:t xml:space="preserve"> </w:t>
-      </w:r>
-      <w:r>
-        <w:rPr>
-          <w:rFonts w:ascii="Arial" w:hAnsi="Arial" w:cs="Arial"/>
-        </w:rPr>
-        <w:t>O sistema deve ser disponibilizado na versão Web</w:t>
-      </w:r>
+        <w:t xml:space="preserve">(RNF02) </w:t>
+      </w:r>
+      <w:r>
+        <w:rPr>
+          <w:rFonts w:ascii="Arial" w:hAnsi="Arial" w:cs="Arial"/>
+        </w:rPr>
+        <w:t xml:space="preserve">Uso de Design responsivo nas interfaces </w:t>
+      </w:r>
+      <w:proofErr w:type="gramStart"/>
+      <w:r>
+        <w:rPr>
+          <w:rFonts w:ascii="Arial" w:hAnsi="Arial" w:cs="Arial"/>
+        </w:rPr>
+        <w:t>gráficas .</w:t>
+      </w:r>
+      <w:proofErr w:type="gramEnd"/>
     </w:p>
     <w:p>
       <w:pPr>
@@ -2040,40 +2365,32 @@
         <w:rPr>
           <w:rFonts w:ascii="Arial" w:hAnsi="Arial" w:cs="Arial"/>
         </w:rPr>
-        <w:t>(RNF0</w:t>
-      </w:r>
-      <w:r>
-        <w:rPr>
-          <w:rFonts w:ascii="Arial" w:hAnsi="Arial" w:cs="Arial"/>
-        </w:rPr>
-        <w:t>2</w:t>
-      </w:r>
-      <w:r>
-        <w:rPr>
-          <w:rFonts w:ascii="Arial" w:hAnsi="Arial" w:cs="Arial"/>
-        </w:rPr>
-        <w:t>)</w:t>
-      </w:r>
-      <w:r>
-        <w:rPr>
-          <w:rFonts w:ascii="Arial" w:hAnsi="Arial" w:cs="Arial"/>
-        </w:rPr>
-        <w:t xml:space="preserve"> </w:t>
-      </w:r>
-      <w:r>
-        <w:rPr>
-          <w:rFonts w:ascii="Arial" w:hAnsi="Arial" w:cs="Arial"/>
-        </w:rPr>
-        <w:t xml:space="preserve">Uso de Design responsivo nas interfaces </w:t>
-      </w:r>
-      <w:proofErr w:type="gramStart"/>
-      <w:r>
-        <w:rPr>
-          <w:rFonts w:ascii="Arial" w:hAnsi="Arial" w:cs="Arial"/>
-        </w:rPr>
-        <w:t>gráficas .</w:t>
-      </w:r>
-      <w:proofErr w:type="gramEnd"/>
+        <w:t xml:space="preserve">(RNF03) </w:t>
+      </w:r>
+      <w:r>
+        <w:rPr>
+          <w:rFonts w:ascii="Arial" w:hAnsi="Arial" w:cs="Arial"/>
+        </w:rPr>
+        <w:t xml:space="preserve">O sistema deve fazer o uso da aplicação </w:t>
+      </w:r>
+      <w:proofErr w:type="spellStart"/>
+      <w:r>
+        <w:rPr>
+          <w:rFonts w:ascii="Arial" w:hAnsi="Arial" w:cs="Arial"/>
+          <w:color w:val="202124"/>
+          <w:shd w:val="clear" w:color="auto" w:fill="FFFFFF"/>
+        </w:rPr>
+        <w:t>BrowseAloud</w:t>
+      </w:r>
+      <w:proofErr w:type="spellEnd"/>
+      <w:r>
+        <w:rPr>
+          <w:rFonts w:ascii="Arial" w:hAnsi="Arial" w:cs="Arial"/>
+          <w:color w:val="202124"/>
+          <w:shd w:val="clear" w:color="auto" w:fill="FFFFFF"/>
+        </w:rPr>
+        <w:t>, que permitirá a acessibilidade dos clientes com qualquer tipo de deficiência visual.</w:t>
+      </w:r>
     </w:p>
     <w:p>
       <w:pPr>
@@ -2088,49 +2405,46 @@
         <w:rPr>
           <w:rFonts w:ascii="Arial" w:hAnsi="Arial" w:cs="Arial"/>
         </w:rPr>
-        <w:t>(RN</w:t>
-      </w:r>
-      <w:r>
-        <w:rPr>
-          <w:rFonts w:ascii="Arial" w:hAnsi="Arial" w:cs="Arial"/>
-        </w:rPr>
-        <w:t>F03</w:t>
-      </w:r>
-      <w:r>
-        <w:rPr>
-          <w:rFonts w:ascii="Arial" w:hAnsi="Arial" w:cs="Arial"/>
-        </w:rPr>
-        <w:t>)</w:t>
-      </w:r>
-      <w:r>
-        <w:rPr>
-          <w:rFonts w:ascii="Arial" w:hAnsi="Arial" w:cs="Arial"/>
-        </w:rPr>
-        <w:t xml:space="preserve"> </w:t>
-      </w:r>
-      <w:r>
-        <w:rPr>
-          <w:rFonts w:ascii="Arial" w:hAnsi="Arial" w:cs="Arial"/>
-        </w:rPr>
-        <w:t xml:space="preserve">O sistema deve fazer o uso da aplicação </w:t>
+        <w:t xml:space="preserve">(RNF04) </w:t>
+      </w:r>
+      <w:r>
+        <w:rPr>
+          <w:rFonts w:ascii="Arial" w:hAnsi="Arial" w:cs="Arial"/>
+        </w:rPr>
+        <w:t>Sistema deve ter cores intuitivas, para melhorar a usabilidade dos usuários.</w:t>
+      </w:r>
+    </w:p>
+    <w:p>
+      <w:pPr>
+        <w:rPr>
+          <w:rFonts w:ascii="Arial" w:hAnsi="Arial" w:cs="Arial"/>
+        </w:rPr>
+      </w:pPr>
+      <w:r>
+        <w:rPr>
+          <w:rFonts w:ascii="Arial" w:hAnsi="Arial" w:cs="Arial"/>
+        </w:rPr>
+        <w:t xml:space="preserve">(RNF05) </w:t>
+      </w:r>
+      <w:r>
+        <w:rPr>
+          <w:rFonts w:ascii="Arial" w:hAnsi="Arial" w:cs="Arial"/>
+        </w:rPr>
+        <w:t>A interface do sistema deverá se comporta adequadamente independente do front-</w:t>
       </w:r>
       <w:proofErr w:type="spellStart"/>
       <w:r>
         <w:rPr>
           <w:rFonts w:ascii="Arial" w:hAnsi="Arial" w:cs="Arial"/>
-          <w:color w:val="202124"/>
-          <w:shd w:val="clear" w:color="auto" w:fill="FFFFFF"/>
-        </w:rPr>
-        <w:t>BrowseAloud</w:t>
+        </w:rPr>
+        <w:t>end</w:t>
       </w:r>
       <w:proofErr w:type="spellEnd"/>
       <w:r>
         <w:rPr>
           <w:rFonts w:ascii="Arial" w:hAnsi="Arial" w:cs="Arial"/>
-          <w:color w:val="202124"/>
-          <w:shd w:val="clear" w:color="auto" w:fill="FFFFFF"/>
-        </w:rPr>
-        <w:t>, que permitirá a acessibilidade dos clientes com qualquer tipo de deficiência visual.</w:t>
+        </w:rPr>
+        <w:t xml:space="preserve"> que será utilizado para acesso – Browser, Smartphone ou Tablet.</w:t>
       </w:r>
     </w:p>
     <w:p>
@@ -2138,157 +2452,40 @@
         <w:rPr>
           <w:rFonts w:ascii="Arial" w:hAnsi="Arial" w:cs="Arial"/>
           <w:b/>
-          <w:sz w:val="32"/>
-          <w:szCs w:val="32"/>
-        </w:rPr>
-      </w:pPr>
-      <w:r>
-        <w:rPr>
-          <w:rFonts w:ascii="Arial" w:hAnsi="Arial" w:cs="Arial"/>
-        </w:rPr>
-        <w:t>(RN</w:t>
-      </w:r>
-      <w:r>
-        <w:rPr>
-          <w:rFonts w:ascii="Arial" w:hAnsi="Arial" w:cs="Arial"/>
-        </w:rPr>
-        <w:t>F04</w:t>
-      </w:r>
-      <w:r>
-        <w:rPr>
-          <w:rFonts w:ascii="Arial" w:hAnsi="Arial" w:cs="Arial"/>
-        </w:rPr>
-        <w:t>)</w:t>
-      </w:r>
-      <w:r>
-        <w:rPr>
-          <w:rFonts w:ascii="Arial" w:hAnsi="Arial" w:cs="Arial"/>
-        </w:rPr>
-        <w:t xml:space="preserve"> </w:t>
-      </w:r>
-      <w:r>
-        <w:rPr>
-          <w:rFonts w:ascii="Arial" w:hAnsi="Arial" w:cs="Arial"/>
-        </w:rPr>
-        <w:t>Sistema deve ter cores intuitivas, para melhorar a usabilidade dos usuários.</w:t>
-      </w:r>
-    </w:p>
-    <w:p>
-      <w:pPr>
-        <w:rPr>
-          <w:rFonts w:ascii="Arial" w:hAnsi="Arial" w:cs="Arial"/>
-        </w:rPr>
-      </w:pPr>
-      <w:r>
-        <w:rPr>
-          <w:rFonts w:ascii="Arial" w:hAnsi="Arial" w:cs="Arial"/>
-        </w:rPr>
-        <w:t>(RN</w:t>
-      </w:r>
-      <w:r>
-        <w:rPr>
-          <w:rFonts w:ascii="Arial" w:hAnsi="Arial" w:cs="Arial"/>
-        </w:rPr>
-        <w:t>F05</w:t>
-      </w:r>
-      <w:r>
-        <w:rPr>
-          <w:rFonts w:ascii="Arial" w:hAnsi="Arial" w:cs="Arial"/>
-        </w:rPr>
-        <w:t>)</w:t>
-      </w:r>
-      <w:r>
-        <w:rPr>
-          <w:rFonts w:ascii="Arial" w:hAnsi="Arial" w:cs="Arial"/>
-        </w:rPr>
-        <w:t xml:space="preserve"> </w:t>
-      </w:r>
-      <w:r>
-        <w:rPr>
-          <w:rFonts w:ascii="Arial" w:hAnsi="Arial" w:cs="Arial"/>
-        </w:rPr>
-        <w:t>A interface do sistema deverá se comporta adequadamente independente do front-</w:t>
+        </w:rPr>
+      </w:pPr>
+      <w:r>
+        <w:rPr>
+          <w:rFonts w:ascii="Arial" w:hAnsi="Arial" w:cs="Arial"/>
+        </w:rPr>
+        <w:t xml:space="preserve">(RNF06) </w:t>
+      </w:r>
+      <w:r>
+        <w:rPr>
+          <w:rFonts w:ascii="Arial" w:hAnsi="Arial" w:cs="Arial"/>
+        </w:rPr>
+        <w:t>o sistema deve</w:t>
+      </w:r>
+      <w:r>
+        <w:rPr>
+          <w:rFonts w:ascii="Arial" w:hAnsi="Arial" w:cs="Arial"/>
+        </w:rPr>
+        <w:t xml:space="preserve">rá se comunicar com o banco </w:t>
       </w:r>
       <w:proofErr w:type="spellStart"/>
       <w:r>
         <w:rPr>
           <w:rFonts w:ascii="Arial" w:hAnsi="Arial" w:cs="Arial"/>
         </w:rPr>
-        <w:t>end</w:t>
+        <w:t>Postgres</w:t>
       </w:r>
       <w:proofErr w:type="spellEnd"/>
       <w:r>
         <w:rPr>
           <w:rFonts w:ascii="Arial" w:hAnsi="Arial" w:cs="Arial"/>
         </w:rPr>
-        <w:t xml:space="preserve"> que será utilizado para acesso – Browser, Smartphone ou Tablet.</w:t>
-      </w:r>
-    </w:p>
-    <w:p>
-      <w:pPr>
-        <w:rPr>
-          <w:rFonts w:ascii="Arial" w:hAnsi="Arial" w:cs="Arial"/>
-        </w:rPr>
-      </w:pPr>
-      <w:r>
-        <w:rPr>
-          <w:rFonts w:ascii="Arial" w:hAnsi="Arial" w:cs="Arial"/>
-        </w:rPr>
-        <w:t>(RN</w:t>
-      </w:r>
-      <w:r>
-        <w:rPr>
-          <w:rFonts w:ascii="Arial" w:hAnsi="Arial" w:cs="Arial"/>
-        </w:rPr>
-        <w:t>F06</w:t>
-      </w:r>
-      <w:r>
-        <w:rPr>
-          <w:rFonts w:ascii="Arial" w:hAnsi="Arial" w:cs="Arial"/>
-        </w:rPr>
-        <w:t>)</w:t>
-      </w:r>
-      <w:r>
-        <w:rPr>
-          <w:rFonts w:ascii="Arial" w:hAnsi="Arial" w:cs="Arial"/>
-        </w:rPr>
-        <w:t xml:space="preserve"> </w:t>
-      </w:r>
-      <w:r>
-        <w:rPr>
-          <w:rFonts w:ascii="Arial" w:hAnsi="Arial" w:cs="Arial"/>
-        </w:rPr>
-        <w:t>o sistema deve</w:t>
-      </w:r>
-      <w:r>
-        <w:rPr>
-          <w:rFonts w:ascii="Arial" w:hAnsi="Arial" w:cs="Arial"/>
-        </w:rPr>
-        <w:t xml:space="preserve">rá se comunicar com o banco </w:t>
-      </w:r>
-      <w:proofErr w:type="spellStart"/>
-      <w:r>
-        <w:rPr>
-          <w:rFonts w:ascii="Arial" w:hAnsi="Arial" w:cs="Arial"/>
-        </w:rPr>
-        <w:t>Postgres</w:t>
-      </w:r>
-      <w:proofErr w:type="spellEnd"/>
-      <w:r>
-        <w:rPr>
-          <w:rFonts w:ascii="Arial" w:hAnsi="Arial" w:cs="Arial"/>
-        </w:rPr>
         <w:t>.</w:t>
       </w:r>
-    </w:p>
-    <w:p>
-      <w:pPr>
-        <w:ind w:left="360"/>
-        <w:rPr>
-          <w:rFonts w:ascii="Arial" w:hAnsi="Arial" w:cs="Arial"/>
-          <w:b/>
-        </w:rPr>
-      </w:pPr>
     </w:p>
     <w:p>
       <w:pPr>
@@ -2599,8 +2796,6 @@
           <w:b/>
         </w:rPr>
       </w:pPr>
-      <w:bookmarkStart w:id="0" w:name="_GoBack"/>
-      <w:bookmarkEnd w:id="0"/>
     </w:p>
     <w:p>
       <w:pPr>
@@ -2623,6 +2818,7 @@
           <w:rFonts w:ascii="Arial" w:hAnsi="Arial" w:cs="Arial"/>
           <w:b/>
         </w:rPr>
+        <w:lastRenderedPageBreak/>
         <w:t>Documentação caso de Uso</w:t>
       </w:r>
     </w:p>
@@ -4245,7 +4441,6 @@
       <w:lvlJc w:val="left"/>
       <w:pPr>
         <w:ind w:left="820" w:hanging="360"/>
-        <w:jc w:val="left"/>
       </w:pPr>
       <w:rPr>
         <w:rFonts w:ascii="Arial MT" w:eastAsia="Arial MT" w:hAnsi="Arial MT" w:cs="Arial MT" w:hint="default"/>
@@ -4630,7 +4825,6 @@
       <w:lvlJc w:val="left"/>
       <w:pPr>
         <w:ind w:left="820" w:hanging="360"/>
-        <w:jc w:val="left"/>
       </w:pPr>
       <w:rPr>
         <w:rFonts w:ascii="Arial MT" w:eastAsia="Arial MT" w:hAnsi="Arial MT" w:cs="Arial MT" w:hint="default"/>

</xml_diff>